<commit_message>
Added new lab 12 and lecture
</commit_message>
<xml_diff>
--- a/Lab 12.docx
+++ b/Lab 12.docx
@@ -1,6 +1,6 @@
 
 <file path=word/document.xml><?xml version="1.0" encoding="utf-8"?>
-<w:document xmlns:wpc="http://schemas.microsoft.com/office/word/2010/wordprocessingCanvas" xmlns:cx="http://schemas.microsoft.com/office/drawing/2014/chartex" xmlns:cx1="http://schemas.microsoft.com/office/drawing/2015/9/8/chartex" xmlns:cx2="http://schemas.microsoft.com/office/drawing/2015/10/21/chartex" xmlns:cx3="http://schemas.microsoft.com/office/drawing/2016/5/9/chartex" xmlns:cx4="http://schemas.microsoft.com/office/drawing/2016/5/10/chartex" xmlns:cx5="http://schemas.microsoft.com/office/drawing/2016/5/11/chartex" xmlns:cx6="http://schemas.microsoft.com/office/drawing/2016/5/12/chartex" xmlns:cx7="http://schemas.microsoft.com/office/drawing/2016/5/13/chartex" xmlns:cx8="http://schemas.microsoft.com/office/drawing/2016/5/14/chartex" xmlns:mc="http://schemas.openxmlformats.org/markup-compatibility/2006" xmlns:aink="http://schemas.microsoft.com/office/drawing/2016/ink" xmlns:am3d="http://schemas.microsoft.com/office/drawing/2017/model3d" xmlns:o="urn:schemas-microsoft-com:office:office" xmlns:r="http://schemas.openxmlformats.org/officeDocument/2006/relationships" xmlns:m="http://schemas.openxmlformats.org/officeDocument/2006/math" xmlns:v="urn:schemas-microsoft-com:vml" xmlns:wp14="http://schemas.microsoft.com/office/word/2010/wordprocessingDrawing" xmlns:wp="http://schemas.openxmlformats.org/drawingml/2006/wordprocessingDrawing" xmlns:w10="urn:schemas-microsoft-com:office:word" xmlns:w="http://schemas.openxmlformats.org/wordprocessingml/2006/main" xmlns:w14="http://schemas.microsoft.com/office/word/2010/wordml" xmlns:w15="http://schemas.microsoft.com/office/word/2012/wordml" xmlns:w16cex="http://schemas.microsoft.com/office/word/2018/wordml/cex" xmlns:w16cid="http://schemas.microsoft.com/office/word/2016/wordml/cid" xmlns:w16="http://schemas.microsoft.com/office/word/2018/wordml" xmlns:w16sdtdh="http://schemas.microsoft.com/office/word/2020/wordml/sdtdatahash" xmlns:w16se="http://schemas.microsoft.com/office/word/2015/wordml/symex" xmlns:wpg="http://schemas.microsoft.com/office/word/2010/wordprocessingGroup" xmlns:wpi="http://schemas.microsoft.com/office/word/2010/wordprocessingInk" xmlns:wne="http://schemas.microsoft.com/office/word/2006/wordml" xmlns:wps="http://schemas.microsoft.com/office/word/2010/wordprocessingShape" mc:Ignorable="w14 w15 w16se w16cid w16 w16cex w16sdtdh wp14">
+<w:document xmlns:wpc="http://schemas.microsoft.com/office/word/2010/wordprocessingCanvas" xmlns:cx="http://schemas.microsoft.com/office/drawing/2014/chartex" xmlns:cx1="http://schemas.microsoft.com/office/drawing/2015/9/8/chartex" xmlns:cx2="http://schemas.microsoft.com/office/drawing/2015/10/21/chartex" xmlns:cx3="http://schemas.microsoft.com/office/drawing/2016/5/9/chartex" xmlns:cx4="http://schemas.microsoft.com/office/drawing/2016/5/10/chartex" xmlns:cx5="http://schemas.microsoft.com/office/drawing/2016/5/11/chartex" xmlns:cx6="http://schemas.microsoft.com/office/drawing/2016/5/12/chartex" xmlns:cx7="http://schemas.microsoft.com/office/drawing/2016/5/13/chartex" xmlns:cx8="http://schemas.microsoft.com/office/drawing/2016/5/14/chartex" xmlns:mc="http://schemas.openxmlformats.org/markup-compatibility/2006" xmlns:aink="http://schemas.microsoft.com/office/drawing/2016/ink" xmlns:am3d="http://schemas.microsoft.com/office/drawing/2017/model3d" xmlns:o="urn:schemas-microsoft-com:office:office" xmlns:oel="http://schemas.microsoft.com/office/2019/extlst" xmlns:r="http://schemas.openxmlformats.org/officeDocument/2006/relationships" xmlns:m="http://schemas.openxmlformats.org/officeDocument/2006/math" xmlns:v="urn:schemas-microsoft-com:vml" xmlns:wp14="http://schemas.microsoft.com/office/word/2010/wordprocessingDrawing" xmlns:wp="http://schemas.openxmlformats.org/drawingml/2006/wordprocessingDrawing" xmlns:w10="urn:schemas-microsoft-com:office:word" xmlns:w="http://schemas.openxmlformats.org/wordprocessingml/2006/main" xmlns:w14="http://schemas.microsoft.com/office/word/2010/wordml" xmlns:w15="http://schemas.microsoft.com/office/word/2012/wordml" xmlns:w16cex="http://schemas.microsoft.com/office/word/2018/wordml/cex" xmlns:w16cid="http://schemas.microsoft.com/office/word/2016/wordml/cid" xmlns:w16="http://schemas.microsoft.com/office/word/2018/wordml" xmlns:w16sdtdh="http://schemas.microsoft.com/office/word/2020/wordml/sdtdatahash" xmlns:w16se="http://schemas.microsoft.com/office/word/2015/wordml/symex" xmlns:wpg="http://schemas.microsoft.com/office/word/2010/wordprocessingGroup" xmlns:wpi="http://schemas.microsoft.com/office/word/2010/wordprocessingInk" xmlns:wne="http://schemas.microsoft.com/office/word/2006/wordml" xmlns:wps="http://schemas.microsoft.com/office/word/2010/wordprocessingShape" mc:Ignorable="w14 w15 w16se w16cid w16 w16cex w16sdtdh wp14">
   <w:body>
     <w:p>
       <w:pPr>
@@ -209,7 +209,6 @@
         <w:dataBinding w:prefixMappings="xmlns:ns0='http://purl.org/dc/elements/1.1/' xmlns:ns1='http://schemas.openxmlformats.org/package/2006/metadata/core-properties' " w:xpath="/ns1:coreProperties[1]/ns0:title[1]" w:storeItemID="{6C3C8BC8-F283-45AE-878A-BAB7291924A1}"/>
         <w:text/>
       </w:sdtPr>
-      <w:sdtEndPr/>
       <w:sdtContent>
         <w:p>
           <w:pPr>
@@ -1397,11 +1396,19 @@
               <w:t>Broadcast (</w:t>
             </w:r>
             <w:proofErr w:type="spellStart"/>
+            <w:proofErr w:type="gramStart"/>
             <w:r>
               <w:rPr>
                 <w:rFonts w:asciiTheme="majorBidi" w:hAnsiTheme="majorBidi" w:cstheme="majorBidi"/>
               </w:rPr>
-              <w:t>ff:ff:ff:ff:ff:ff</w:t>
+              <w:t>ff:ff</w:t>
+            </w:r>
+            <w:proofErr w:type="gramEnd"/>
+            <w:r>
+              <w:rPr>
+                <w:rFonts w:asciiTheme="majorBidi" w:hAnsiTheme="majorBidi" w:cstheme="majorBidi"/>
+              </w:rPr>
+              <w:t>:ff:ff:ff:ff</w:t>
             </w:r>
             <w:proofErr w:type="spellEnd"/>
             <w:r>
@@ -1444,7 +1451,21 @@
               <w:rPr>
                 <w:rFonts w:asciiTheme="majorBidi" w:hAnsiTheme="majorBidi" w:cstheme="majorBidi"/>
               </w:rPr>
-              <w:t>(f4:8c:50:62:62:6d)</w:t>
+              <w:t>(f4:8</w:t>
+            </w:r>
+            <w:proofErr w:type="gramStart"/>
+            <w:r>
+              <w:rPr>
+                <w:rFonts w:asciiTheme="majorBidi" w:hAnsiTheme="majorBidi" w:cstheme="majorBidi"/>
+              </w:rPr>
+              <w:t>c:50:62:62</w:t>
+            </w:r>
+            <w:proofErr w:type="gramEnd"/>
+            <w:r>
+              <w:rPr>
+                <w:rFonts w:asciiTheme="majorBidi" w:hAnsiTheme="majorBidi" w:cstheme="majorBidi"/>
+              </w:rPr>
+              <w:t>:6d)</w:t>
             </w:r>
           </w:p>
         </w:tc>
@@ -1467,7 +1488,21 @@
               <w:rPr>
                 <w:rFonts w:asciiTheme="majorBidi" w:hAnsiTheme="majorBidi" w:cstheme="majorBidi"/>
               </w:rPr>
-              <w:t>Layer 2 addresses for the frame. Each address is 48 bits long, or 6 octets, expressed as 12 hexadecimal digits, 0-9,A-F.</w:t>
+              <w:t>Layer 2 addresses for the frame. Each address is 48 bits long, or 6 octets, expressed as 12 hexadecimal digits, 0-</w:t>
+            </w:r>
+            <w:proofErr w:type="gramStart"/>
+            <w:r>
+              <w:rPr>
+                <w:rFonts w:asciiTheme="majorBidi" w:hAnsiTheme="majorBidi" w:cstheme="majorBidi"/>
+              </w:rPr>
+              <w:t>9,A</w:t>
+            </w:r>
+            <w:proofErr w:type="gramEnd"/>
+            <w:r>
+              <w:rPr>
+                <w:rFonts w:asciiTheme="majorBidi" w:hAnsiTheme="majorBidi" w:cstheme="majorBidi"/>
+              </w:rPr>
+              <w:t>-F.</w:t>
             </w:r>
             <w:r>
               <w:rPr>
@@ -1594,7 +1629,14 @@
               <w:rPr>
                 <w:rFonts w:asciiTheme="majorBidi" w:hAnsiTheme="majorBidi" w:cstheme="majorBidi"/>
               </w:rPr>
-              <w:t>0x0800</w:t>
+              <w:t>0x</w:t>
+            </w:r>
+            <w:proofErr w:type="gramStart"/>
+            <w:r>
+              <w:rPr>
+                <w:rFonts w:asciiTheme="majorBidi" w:hAnsiTheme="majorBidi" w:cstheme="majorBidi"/>
+              </w:rPr>
+              <w:t>0800</w:t>
             </w:r>
             <w:r>
               <w:rPr>
@@ -1606,7 +1648,14 @@
               <w:rPr>
                 <w:rFonts w:asciiTheme="majorBidi" w:hAnsiTheme="majorBidi" w:cstheme="majorBidi"/>
               </w:rPr>
-              <w:t>IPv4 Protocol</w:t>
+              <w:t>IPv</w:t>
+            </w:r>
+            <w:proofErr w:type="gramEnd"/>
+            <w:r>
+              <w:rPr>
+                <w:rFonts w:asciiTheme="majorBidi" w:hAnsiTheme="majorBidi" w:cstheme="majorBidi"/>
+              </w:rPr>
+              <w:t>4 Protocol</w:t>
             </w:r>
           </w:p>
           <w:p>
@@ -1620,7 +1669,21 @@
               <w:rPr>
                 <w:rFonts w:asciiTheme="majorBidi" w:hAnsiTheme="majorBidi" w:cstheme="majorBidi"/>
               </w:rPr>
-              <w:t>0x0806  Address resolution protocol (ARP)</w:t>
+              <w:t>0x</w:t>
+            </w:r>
+            <w:proofErr w:type="gramStart"/>
+            <w:r>
+              <w:rPr>
+                <w:rFonts w:asciiTheme="majorBidi" w:hAnsiTheme="majorBidi" w:cstheme="majorBidi"/>
+              </w:rPr>
+              <w:t>0806  Address</w:t>
+            </w:r>
+            <w:proofErr w:type="gramEnd"/>
+            <w:r>
+              <w:rPr>
+                <w:rFonts w:asciiTheme="majorBidi" w:hAnsiTheme="majorBidi" w:cstheme="majorBidi"/>
+              </w:rPr>
+              <w:t xml:space="preserve"> resolution protocol (ARP)</w:t>
             </w:r>
           </w:p>
         </w:tc>
@@ -1787,32 +1850,38 @@
         <w:pStyle w:val="BodyTextL25"/>
         <w:rPr>
           <w:rFonts w:asciiTheme="majorBidi" w:hAnsiTheme="majorBidi" w:cstheme="majorBidi"/>
+        </w:rPr>
+      </w:pPr>
+      <w:r>
+        <w:rPr>
+          <w:rFonts w:asciiTheme="majorBidi" w:hAnsiTheme="majorBidi" w:cstheme="majorBidi"/>
+        </w:rPr>
+        <w:t xml:space="preserve">Ans: </w:t>
+      </w:r>
+      <w:r>
+        <w:rPr>
+          <w:rFonts w:asciiTheme="majorBidi" w:hAnsiTheme="majorBidi" w:cstheme="majorBidi"/>
+        </w:rPr>
+        <w:t>All hosts on the LAN will receive this broadcast frame. The host with the IP address of 192.168.1.1 (default gateway) will send a unicast reply to the source (PC host). This reply contains the MAC address of the NIC of the Default Gateway.</w:t>
+      </w:r>
+    </w:p>
+    <w:p>
+      <w:pPr>
+        <w:pStyle w:val="BodyTextL25"/>
+        <w:rPr>
+          <w:rFonts w:asciiTheme="majorBidi" w:hAnsiTheme="majorBidi" w:cstheme="majorBidi"/>
           <w:b/>
           <w:bCs/>
           <w:i/>
           <w:iCs/>
         </w:rPr>
       </w:pPr>
-      <w:r>
-        <w:rPr>
-          <w:rFonts w:asciiTheme="majorBidi" w:hAnsiTheme="majorBidi" w:cstheme="majorBidi"/>
-          <w:b/>
-          <w:bCs/>
-          <w:i/>
-          <w:iCs/>
-        </w:rPr>
-        <w:t>Type your answers here.</w:t>
-      </w:r>
     </w:p>
     <w:p>
       <w:pPr>
         <w:pStyle w:val="BodyTextL25"/>
         <w:rPr>
           <w:rFonts w:asciiTheme="majorBidi" w:hAnsiTheme="majorBidi" w:cstheme="majorBidi"/>
-          <w:b/>
-          <w:bCs/>
-          <w:i/>
-          <w:iCs/>
         </w:rPr>
       </w:pPr>
     </w:p>
@@ -1831,6 +1900,12 @@
           <w:rFonts w:asciiTheme="majorBidi" w:hAnsiTheme="majorBidi" w:cstheme="majorBidi"/>
         </w:rPr>
       </w:pPr>
+      <w:r>
+        <w:rPr>
+          <w:rFonts w:asciiTheme="majorBidi" w:hAnsiTheme="majorBidi" w:cstheme="majorBidi"/>
+        </w:rPr>
+        <w:t>Why does the PC send out a broadcast ARP prior to sending the first ping request?</w:t>
+      </w:r>
     </w:p>
     <w:p>
       <w:pPr>
@@ -1843,29 +1918,7 @@
         <w:rPr>
           <w:rFonts w:asciiTheme="majorBidi" w:hAnsiTheme="majorBidi" w:cstheme="majorBidi"/>
         </w:rPr>
-        <w:t>Why does the PC send out a broadcast ARP prior to sending the first ping request?</w:t>
-      </w:r>
-    </w:p>
-    <w:p>
-      <w:pPr>
-        <w:pStyle w:val="BodyTextL25"/>
-        <w:rPr>
-          <w:rFonts w:asciiTheme="majorBidi" w:hAnsiTheme="majorBidi" w:cstheme="majorBidi"/>
-          <w:b/>
-          <w:bCs/>
-          <w:i/>
-          <w:iCs/>
-        </w:rPr>
-      </w:pPr>
-      <w:r>
-        <w:rPr>
-          <w:rFonts w:asciiTheme="majorBidi" w:hAnsiTheme="majorBidi" w:cstheme="majorBidi"/>
-          <w:b/>
-          <w:bCs/>
-          <w:i/>
-          <w:iCs/>
-        </w:rPr>
-        <w:t>Type your answers here.</w:t>
+        <w:t xml:space="preserve">Ans: Because it does not know the MAC address of the destination. </w:t>
       </w:r>
     </w:p>
     <w:p>
@@ -1899,7 +1952,6 @@
         <w:rPr>
           <w:rFonts w:asciiTheme="majorBidi" w:hAnsiTheme="majorBidi" w:cstheme="majorBidi"/>
         </w:rPr>
-        <w:lastRenderedPageBreak/>
         <w:t>What is the MAC address of the source in the first frame?</w:t>
       </w:r>
     </w:p>
@@ -1911,21 +1963,33 @@
         </w:tabs>
         <w:rPr>
           <w:rFonts w:asciiTheme="majorBidi" w:hAnsiTheme="majorBidi" w:cstheme="majorBidi"/>
-          <w:b/>
-          <w:bCs/>
-          <w:i/>
-          <w:iCs/>
-        </w:rPr>
-      </w:pPr>
-      <w:r>
-        <w:rPr>
-          <w:rFonts w:asciiTheme="majorBidi" w:hAnsiTheme="majorBidi" w:cstheme="majorBidi"/>
-          <w:b/>
-          <w:bCs/>
-          <w:i/>
-          <w:iCs/>
-        </w:rPr>
-        <w:t>Type your answers here.</w:t>
+        </w:rPr>
+      </w:pPr>
+      <w:r>
+        <w:rPr>
+          <w:rFonts w:asciiTheme="majorBidi" w:hAnsiTheme="majorBidi" w:cstheme="majorBidi"/>
+        </w:rPr>
+        <w:t xml:space="preserve">Ans: </w:t>
+      </w:r>
+      <w:r>
+        <w:rPr>
+          <w:rFonts w:asciiTheme="majorBidi" w:hAnsiTheme="majorBidi" w:cstheme="majorBidi"/>
+        </w:rPr>
+        <w:t>f4:8</w:t>
+      </w:r>
+      <w:proofErr w:type="gramStart"/>
+      <w:r>
+        <w:rPr>
+          <w:rFonts w:asciiTheme="majorBidi" w:hAnsiTheme="majorBidi" w:cstheme="majorBidi"/>
+        </w:rPr>
+        <w:t>c:50:62:62</w:t>
+      </w:r>
+      <w:proofErr w:type="gramEnd"/>
+      <w:r>
+        <w:rPr>
+          <w:rFonts w:asciiTheme="majorBidi" w:hAnsiTheme="majorBidi" w:cstheme="majorBidi"/>
+        </w:rPr>
+        <w:t>:6d</w:t>
       </w:r>
     </w:p>
     <w:p>
@@ -1975,22 +2039,22 @@
         </w:tabs>
         <w:rPr>
           <w:rFonts w:asciiTheme="majorBidi" w:hAnsiTheme="majorBidi" w:cstheme="majorBidi"/>
-          <w:b/>
-          <w:bCs/>
-          <w:i/>
-          <w:iCs/>
-        </w:rPr>
-      </w:pPr>
-      <w:r>
-        <w:rPr>
-          <w:rFonts w:asciiTheme="majorBidi" w:hAnsiTheme="majorBidi" w:cstheme="majorBidi"/>
-          <w:b/>
-          <w:bCs/>
-          <w:i/>
-          <w:iCs/>
-        </w:rPr>
-        <w:t>Type your answers here.</w:t>
-      </w:r>
+        </w:rPr>
+      </w:pPr>
+      <w:r>
+        <w:rPr>
+          <w:rFonts w:asciiTheme="majorBidi" w:hAnsiTheme="majorBidi" w:cstheme="majorBidi"/>
+        </w:rPr>
+        <w:t xml:space="preserve">Ans: </w:t>
+      </w:r>
+      <w:proofErr w:type="spellStart"/>
+      <w:r>
+        <w:rPr>
+          <w:rFonts w:asciiTheme="majorBidi" w:hAnsiTheme="majorBidi" w:cstheme="majorBidi"/>
+        </w:rPr>
+        <w:t>IntelCor</w:t>
+      </w:r>
+      <w:proofErr w:type="spellEnd"/>
     </w:p>
     <w:p>
       <w:pPr>
@@ -2039,21 +2103,13 @@
         </w:tabs>
         <w:rPr>
           <w:rFonts w:asciiTheme="majorBidi" w:hAnsiTheme="majorBidi" w:cstheme="majorBidi"/>
-          <w:b/>
-          <w:bCs/>
-          <w:i/>
-          <w:iCs/>
-        </w:rPr>
-      </w:pPr>
-      <w:r>
-        <w:rPr>
-          <w:rFonts w:asciiTheme="majorBidi" w:hAnsiTheme="majorBidi" w:cstheme="majorBidi"/>
-          <w:b/>
-          <w:bCs/>
-          <w:i/>
-          <w:iCs/>
-        </w:rPr>
-        <w:t>Type your answers here.</w:t>
+        </w:rPr>
+      </w:pPr>
+      <w:r>
+        <w:rPr>
+          <w:rFonts w:asciiTheme="majorBidi" w:hAnsiTheme="majorBidi" w:cstheme="majorBidi"/>
+        </w:rPr>
+        <w:t>Ans: 62:62:6d</w:t>
       </w:r>
     </w:p>
     <w:p>
@@ -2256,7 +2312,15 @@
       </w:r>
       <w:proofErr w:type="spellEnd"/>
       <w:r>
-        <w:t xml:space="preserve"> ~]$ </w:t>
+        <w:t xml:space="preserve"> </w:t>
+      </w:r>
+      <w:proofErr w:type="gramStart"/>
+      <w:r>
+        <w:t>~]$</w:t>
+      </w:r>
+      <w:proofErr w:type="gramEnd"/>
+      <w:r>
+        <w:t xml:space="preserve"> </w:t>
       </w:r>
       <w:proofErr w:type="spellStart"/>
       <w:r>
@@ -2569,7 +2633,15 @@
       </w:r>
       <w:proofErr w:type="spellEnd"/>
       <w:r>
-        <w:t xml:space="preserve"> ~]# </w:t>
+        <w:t xml:space="preserve"> </w:t>
+      </w:r>
+      <w:proofErr w:type="gramStart"/>
+      <w:r>
+        <w:t>~]#</w:t>
+      </w:r>
+      <w:proofErr w:type="gramEnd"/>
+      <w:r>
+        <w:t xml:space="preserve"> </w:t>
       </w:r>
       <w:r>
         <w:rPr>
@@ -2599,13 +2671,18 @@
       </w:r>
       <w:proofErr w:type="spellEnd"/>
       <w:r>
-        <w:t xml:space="preserve">         Flags   MSS Window  </w:t>
+        <w:t xml:space="preserve">         Flags   MSS </w:t>
+      </w:r>
+      <w:proofErr w:type="gramStart"/>
+      <w:r>
+        <w:t xml:space="preserve">Window  </w:t>
       </w:r>
       <w:proofErr w:type="spellStart"/>
       <w:r>
         <w:t>irtt</w:t>
       </w:r>
       <w:proofErr w:type="spellEnd"/>
+      <w:proofErr w:type="gramEnd"/>
       <w:r>
         <w:t xml:space="preserve"> </w:t>
       </w:r>
@@ -2660,106 +2737,104 @@
         <w:spacing w:before="0"/>
         <w:rPr>
           <w:rFonts w:asciiTheme="majorBidi" w:hAnsiTheme="majorBidi" w:cstheme="majorBidi"/>
+        </w:rPr>
+      </w:pPr>
+      <w:r>
+        <w:rPr>
+          <w:rFonts w:asciiTheme="majorBidi" w:hAnsiTheme="majorBidi" w:cstheme="majorBidi"/>
+        </w:rPr>
+        <w:lastRenderedPageBreak/>
+        <w:t>Ans: 10.0.0.1</w:t>
+      </w:r>
+    </w:p>
+    <w:p>
+      <w:pPr>
+        <w:pStyle w:val="BodyTextL50"/>
+        <w:rPr>
+          <w:rStyle w:val="AnswerGray"/>
+          <w:rFonts w:asciiTheme="majorBidi" w:hAnsiTheme="majorBidi" w:cstheme="majorBidi"/>
+        </w:rPr>
+      </w:pPr>
+    </w:p>
+    <w:p>
+      <w:pPr>
+        <w:pStyle w:val="BodyTextL50"/>
+        <w:rPr>
+          <w:rStyle w:val="AnswerGray"/>
+          <w:rFonts w:asciiTheme="majorBidi" w:hAnsiTheme="majorBidi" w:cstheme="majorBidi"/>
+        </w:rPr>
+      </w:pPr>
+    </w:p>
+    <w:p>
+      <w:pPr>
+        <w:pStyle w:val="Heading3"/>
+        <w:rPr>
+          <w:rFonts w:asciiTheme="majorBidi" w:hAnsiTheme="majorBidi" w:cstheme="majorBidi"/>
+        </w:rPr>
+      </w:pPr>
+      <w:r>
+        <w:rPr>
+          <w:rFonts w:asciiTheme="majorBidi" w:hAnsiTheme="majorBidi" w:cstheme="majorBidi"/>
+        </w:rPr>
+        <w:t>Clear the ARP cache on H3 and start capturing traffic on H3-eth0.</w:t>
+      </w:r>
+    </w:p>
+    <w:p>
+      <w:pPr>
+        <w:pStyle w:val="SubStepAlpha"/>
+        <w:rPr>
+          <w:rFonts w:asciiTheme="majorBidi" w:hAnsiTheme="majorBidi" w:cstheme="majorBidi"/>
+        </w:rPr>
+      </w:pPr>
+      <w:r>
+        <w:rPr>
+          <w:rFonts w:asciiTheme="majorBidi" w:hAnsiTheme="majorBidi" w:cstheme="majorBidi"/>
+        </w:rPr>
+        <w:t xml:space="preserve">In the terminal window for Node: H3, enter </w:t>
+      </w:r>
+      <w:proofErr w:type="spellStart"/>
+      <w:r>
+        <w:rPr>
+          <w:rFonts w:asciiTheme="majorBidi" w:hAnsiTheme="majorBidi" w:cstheme="majorBidi"/>
           <w:b/>
-          <w:bCs/>
-          <w:i/>
-          <w:iCs/>
-        </w:rPr>
-      </w:pPr>
+        </w:rPr>
+        <w:t>arp</w:t>
+      </w:r>
+      <w:proofErr w:type="spellEnd"/>
       <w:r>
         <w:rPr>
           <w:rFonts w:asciiTheme="majorBidi" w:hAnsiTheme="majorBidi" w:cstheme="majorBidi"/>
           <w:b/>
-          <w:bCs/>
-          <w:i/>
-          <w:iCs/>
-        </w:rPr>
-        <w:t>Type your answers here.</w:t>
-      </w:r>
-    </w:p>
-    <w:p>
-      <w:pPr>
-        <w:pStyle w:val="BodyTextL50"/>
-        <w:rPr>
-          <w:rStyle w:val="AnswerGray"/>
-          <w:rFonts w:asciiTheme="majorBidi" w:hAnsiTheme="majorBidi" w:cstheme="majorBidi"/>
-        </w:rPr>
-      </w:pPr>
-    </w:p>
-    <w:p>
-      <w:pPr>
-        <w:pStyle w:val="BodyTextL50"/>
-        <w:rPr>
-          <w:rStyle w:val="AnswerGray"/>
-          <w:rFonts w:asciiTheme="majorBidi" w:hAnsiTheme="majorBidi" w:cstheme="majorBidi"/>
-        </w:rPr>
-      </w:pPr>
-    </w:p>
-    <w:p>
-      <w:pPr>
-        <w:pStyle w:val="Heading3"/>
-        <w:rPr>
-          <w:rFonts w:asciiTheme="majorBidi" w:hAnsiTheme="majorBidi" w:cstheme="majorBidi"/>
-        </w:rPr>
-      </w:pPr>
-      <w:r>
-        <w:rPr>
-          <w:rFonts w:asciiTheme="majorBidi" w:hAnsiTheme="majorBidi" w:cstheme="majorBidi"/>
-        </w:rPr>
-        <w:t>Clear the ARP cache on H3 and start capturing traffic on H3-eth0.</w:t>
-      </w:r>
-    </w:p>
-    <w:p>
-      <w:pPr>
-        <w:pStyle w:val="SubStepAlpha"/>
-        <w:rPr>
-          <w:rFonts w:asciiTheme="majorBidi" w:hAnsiTheme="majorBidi" w:cstheme="majorBidi"/>
-        </w:rPr>
-      </w:pPr>
-      <w:r>
-        <w:rPr>
-          <w:rFonts w:asciiTheme="majorBidi" w:hAnsiTheme="majorBidi" w:cstheme="majorBidi"/>
-        </w:rPr>
-        <w:t xml:space="preserve">In the terminal window for Node: H3, enter </w:t>
+        </w:rPr>
+        <w:t xml:space="preserve"> -n</w:t>
+      </w:r>
+      <w:r>
+        <w:rPr>
+          <w:rFonts w:asciiTheme="majorBidi" w:hAnsiTheme="majorBidi" w:cstheme="majorBidi"/>
+        </w:rPr>
+        <w:t xml:space="preserve"> to display the content of the ARP cache.</w:t>
+      </w:r>
+    </w:p>
+    <w:p>
+      <w:pPr>
+        <w:pStyle w:val="CMD"/>
+      </w:pPr>
+      <w:r>
+        <w:t>[</w:t>
       </w:r>
       <w:proofErr w:type="spellStart"/>
       <w:r>
-        <w:rPr>
-          <w:rFonts w:asciiTheme="majorBidi" w:hAnsiTheme="majorBidi" w:cstheme="majorBidi"/>
-          <w:b/>
-        </w:rPr>
-        <w:t>arp</w:t>
+        <w:t>root@secOps</w:t>
       </w:r>
       <w:proofErr w:type="spellEnd"/>
       <w:r>
-        <w:rPr>
-          <w:rFonts w:asciiTheme="majorBidi" w:hAnsiTheme="majorBidi" w:cstheme="majorBidi"/>
-          <w:b/>
-        </w:rPr>
-        <w:t xml:space="preserve"> -n</w:t>
-      </w:r>
-      <w:r>
-        <w:rPr>
-          <w:rFonts w:asciiTheme="majorBidi" w:hAnsiTheme="majorBidi" w:cstheme="majorBidi"/>
-        </w:rPr>
-        <w:t xml:space="preserve"> to display the content of the ARP cache.</w:t>
-      </w:r>
-    </w:p>
-    <w:p>
-      <w:pPr>
-        <w:pStyle w:val="CMD"/>
-      </w:pPr>
-      <w:r>
-        <w:t>[</w:t>
-      </w:r>
-      <w:proofErr w:type="spellStart"/>
-      <w:r>
-        <w:t>root@secOps</w:t>
-      </w:r>
-      <w:proofErr w:type="spellEnd"/>
-      <w:r>
-        <w:t xml:space="preserve"> analyst]#</w:t>
-      </w:r>
+        <w:t xml:space="preserve"> </w:t>
+      </w:r>
+      <w:proofErr w:type="gramStart"/>
+      <w:r>
+        <w:t>analyst]#</w:t>
+      </w:r>
+      <w:proofErr w:type="gramEnd"/>
       <w:r>
         <w:rPr>
           <w:b/>
@@ -2839,8 +2914,13 @@
       </w:r>
       <w:proofErr w:type="spellEnd"/>
       <w:r>
-        <w:t xml:space="preserve"> analyst]#</w:t>
-      </w:r>
+        <w:t xml:space="preserve"> </w:t>
+      </w:r>
+      <w:proofErr w:type="gramStart"/>
+      <w:r>
+        <w:t>analyst]#</w:t>
+      </w:r>
+      <w:proofErr w:type="gramEnd"/>
       <w:r>
         <w:rPr>
           <w:b/>
@@ -2870,6 +2950,7 @@
         <w:t xml:space="preserve">Address                  </w:t>
       </w:r>
       <w:proofErr w:type="spellStart"/>
+      <w:proofErr w:type="gramStart"/>
       <w:r>
         <w:t>HWtype</w:t>
       </w:r>
@@ -2882,6 +2963,7 @@
         <w:t>HWaddress</w:t>
       </w:r>
       <w:proofErr w:type="spellEnd"/>
+      <w:proofErr w:type="gramEnd"/>
       <w:r>
         <w:t xml:space="preserve">          Flags Mask            </w:t>
       </w:r>
@@ -2896,7 +2978,15 @@
         <w:pStyle w:val="CMDOutput"/>
       </w:pPr>
       <w:r>
-        <w:t>10.0.0.11                ether   5a:d0:1d:01:9f:be  C                     H3-eth0</w:t>
+        <w:t>10.0.0.11                ether   5</w:t>
+      </w:r>
+      <w:proofErr w:type="gramStart"/>
+      <w:r>
+        <w:t>a:d</w:t>
+      </w:r>
+      <w:proofErr w:type="gramEnd"/>
+      <w:r>
+        <w:t>0:1d:01:9f:be  C                     H3-eth0</w:t>
       </w:r>
     </w:p>
     <w:p>
@@ -2918,8 +3008,13 @@
       </w:r>
       <w:proofErr w:type="spellEnd"/>
       <w:r>
-        <w:t xml:space="preserve"> analyst]#</w:t>
-      </w:r>
+        <w:t xml:space="preserve"> </w:t>
+      </w:r>
+      <w:proofErr w:type="gramStart"/>
+      <w:r>
+        <w:t>analyst]#</w:t>
+      </w:r>
+      <w:proofErr w:type="gramEnd"/>
       <w:r>
         <w:rPr>
           <w:b/>
@@ -2955,6 +3050,7 @@
         <w:t xml:space="preserve">Address                  </w:t>
       </w:r>
       <w:proofErr w:type="spellStart"/>
+      <w:proofErr w:type="gramStart"/>
       <w:r>
         <w:t>HWtype</w:t>
       </w:r>
@@ -2967,6 +3063,7 @@
         <w:t>HWaddress</w:t>
       </w:r>
       <w:proofErr w:type="spellEnd"/>
+      <w:proofErr w:type="gramEnd"/>
       <w:r>
         <w:t xml:space="preserve">          Flags Mask            </w:t>
       </w:r>
@@ -2981,7 +3078,15 @@
         <w:pStyle w:val="CMDOutput"/>
       </w:pPr>
       <w:r>
-        <w:t>10.0.0.11                        (incomplete)       C                     H3-eth0</w:t>
+        <w:t xml:space="preserve">10.0.0.11                     </w:t>
+      </w:r>
+      <w:proofErr w:type="gramStart"/>
+      <w:r>
+        <w:t xml:space="preserve">   (</w:t>
+      </w:r>
+      <w:proofErr w:type="gramEnd"/>
+      <w:r>
+        <w:t>incomplete)       C                     H3-eth0</w:t>
       </w:r>
     </w:p>
     <w:p>
@@ -3005,7 +3110,15 @@
       </w:r>
       <w:proofErr w:type="spellEnd"/>
       <w:r>
-        <w:t xml:space="preserve"> analyst]# </w:t>
+        <w:t xml:space="preserve"> </w:t>
+      </w:r>
+      <w:proofErr w:type="gramStart"/>
+      <w:r>
+        <w:t>analyst]#</w:t>
+      </w:r>
+      <w:proofErr w:type="gramEnd"/>
+      <w:r>
+        <w:t xml:space="preserve"> </w:t>
       </w:r>
       <w:proofErr w:type="spellStart"/>
       <w:r>
@@ -3066,7 +3179,15 @@
       </w:r>
       <w:proofErr w:type="spellEnd"/>
       <w:r>
-        <w:t xml:space="preserve"> analyst]# </w:t>
+        <w:t xml:space="preserve"> </w:t>
+      </w:r>
+      <w:proofErr w:type="gramStart"/>
+      <w:r>
+        <w:t>analyst]#</w:t>
+      </w:r>
+      <w:proofErr w:type="gramEnd"/>
+      <w:r>
+        <w:t xml:space="preserve"> </w:t>
       </w:r>
       <w:r>
         <w:rPr>
@@ -3157,7 +3278,21 @@
         <w:rPr>
           <w:rFonts w:asciiTheme="majorBidi" w:hAnsiTheme="majorBidi" w:cstheme="majorBidi"/>
         </w:rPr>
-        <w:t>The Wireshark main window is divided into three sections: the Packet List pane (top), the Packet Details pane (middle), and the Packet Bytes pane (bottom). If you selected the correct interface for packet capturing in Step 3, Wireshark should display the ICMP information in the Packet List pane of Wireshark, similar to the following example.</w:t>
+        <w:t xml:space="preserve">The Wireshark main window is divided into three sections: the Packet List pane (top), the Packet Details pane (middle), and the Packet Bytes pane (bottom). If you selected the correct interface for packet capturing in Step 3, Wireshark should display the ICMP information in the Packet List pane of Wireshark, </w:t>
+      </w:r>
+      <w:proofErr w:type="gramStart"/>
+      <w:r>
+        <w:rPr>
+          <w:rFonts w:asciiTheme="majorBidi" w:hAnsiTheme="majorBidi" w:cstheme="majorBidi"/>
+        </w:rPr>
+        <w:t>similar to</w:t>
+      </w:r>
+      <w:proofErr w:type="gramEnd"/>
+      <w:r>
+        <w:rPr>
+          <w:rFonts w:asciiTheme="majorBidi" w:hAnsiTheme="majorBidi" w:cstheme="majorBidi"/>
+        </w:rPr>
+        <w:t xml:space="preserve"> the following example.</w:t>
       </w:r>
     </w:p>
     <w:p>
@@ -4374,7 +4509,7 @@
 </file>
 
 <file path=word/endnotes.xml><?xml version="1.0" encoding="utf-8"?>
-<w:endnotes xmlns:wpc="http://schemas.microsoft.com/office/word/2010/wordprocessingCanvas" xmlns:cx="http://schemas.microsoft.com/office/drawing/2014/chartex" xmlns:cx1="http://schemas.microsoft.com/office/drawing/2015/9/8/chartex" xmlns:cx2="http://schemas.microsoft.com/office/drawing/2015/10/21/chartex" xmlns:cx3="http://schemas.microsoft.com/office/drawing/2016/5/9/chartex" xmlns:cx4="http://schemas.microsoft.com/office/drawing/2016/5/10/chartex" xmlns:cx5="http://schemas.microsoft.com/office/drawing/2016/5/11/chartex" xmlns:cx6="http://schemas.microsoft.com/office/drawing/2016/5/12/chartex" xmlns:cx7="http://schemas.microsoft.com/office/drawing/2016/5/13/chartex" xmlns:cx8="http://schemas.microsoft.com/office/drawing/2016/5/14/chartex" xmlns:mc="http://schemas.openxmlformats.org/markup-compatibility/2006" xmlns:aink="http://schemas.microsoft.com/office/drawing/2016/ink" xmlns:am3d="http://schemas.microsoft.com/office/drawing/2017/model3d" xmlns:o="urn:schemas-microsoft-com:office:office" xmlns:r="http://schemas.openxmlformats.org/officeDocument/2006/relationships" xmlns:m="http://schemas.openxmlformats.org/officeDocument/2006/math" xmlns:v="urn:schemas-microsoft-com:vml" xmlns:wp14="http://schemas.microsoft.com/office/word/2010/wordprocessingDrawing" xmlns:wp="http://schemas.openxmlformats.org/drawingml/2006/wordprocessingDrawing" xmlns:w10="urn:schemas-microsoft-com:office:word" xmlns:w="http://schemas.openxmlformats.org/wordprocessingml/2006/main" xmlns:w14="http://schemas.microsoft.com/office/word/2010/wordml" xmlns:w15="http://schemas.microsoft.com/office/word/2012/wordml" xmlns:w16cex="http://schemas.microsoft.com/office/word/2018/wordml/cex" xmlns:w16cid="http://schemas.microsoft.com/office/word/2016/wordml/cid" xmlns:w16="http://schemas.microsoft.com/office/word/2018/wordml" xmlns:w16sdtdh="http://schemas.microsoft.com/office/word/2020/wordml/sdtdatahash" xmlns:w16se="http://schemas.microsoft.com/office/word/2015/wordml/symex" xmlns:wpg="http://schemas.microsoft.com/office/word/2010/wordprocessingGroup" xmlns:wpi="http://schemas.microsoft.com/office/word/2010/wordprocessingInk" xmlns:wne="http://schemas.microsoft.com/office/word/2006/wordml" xmlns:wps="http://schemas.microsoft.com/office/word/2010/wordprocessingShape" mc:Ignorable="w14 w15 w16se w16cid w16 w16cex w16sdtdh wp14">
+<w:endnotes xmlns:wpc="http://schemas.microsoft.com/office/word/2010/wordprocessingCanvas" xmlns:cx="http://schemas.microsoft.com/office/drawing/2014/chartex" xmlns:cx1="http://schemas.microsoft.com/office/drawing/2015/9/8/chartex" xmlns:cx2="http://schemas.microsoft.com/office/drawing/2015/10/21/chartex" xmlns:cx3="http://schemas.microsoft.com/office/drawing/2016/5/9/chartex" xmlns:cx4="http://schemas.microsoft.com/office/drawing/2016/5/10/chartex" xmlns:cx5="http://schemas.microsoft.com/office/drawing/2016/5/11/chartex" xmlns:cx6="http://schemas.microsoft.com/office/drawing/2016/5/12/chartex" xmlns:cx7="http://schemas.microsoft.com/office/drawing/2016/5/13/chartex" xmlns:cx8="http://schemas.microsoft.com/office/drawing/2016/5/14/chartex" xmlns:mc="http://schemas.openxmlformats.org/markup-compatibility/2006" xmlns:aink="http://schemas.microsoft.com/office/drawing/2016/ink" xmlns:am3d="http://schemas.microsoft.com/office/drawing/2017/model3d" xmlns:o="urn:schemas-microsoft-com:office:office" xmlns:oel="http://schemas.microsoft.com/office/2019/extlst" xmlns:r="http://schemas.openxmlformats.org/officeDocument/2006/relationships" xmlns:m="http://schemas.openxmlformats.org/officeDocument/2006/math" xmlns:v="urn:schemas-microsoft-com:vml" xmlns:wp14="http://schemas.microsoft.com/office/word/2010/wordprocessingDrawing" xmlns:wp="http://schemas.openxmlformats.org/drawingml/2006/wordprocessingDrawing" xmlns:w10="urn:schemas-microsoft-com:office:word" xmlns:w="http://schemas.openxmlformats.org/wordprocessingml/2006/main" xmlns:w14="http://schemas.microsoft.com/office/word/2010/wordml" xmlns:w15="http://schemas.microsoft.com/office/word/2012/wordml" xmlns:w16cex="http://schemas.microsoft.com/office/word/2018/wordml/cex" xmlns:w16cid="http://schemas.microsoft.com/office/word/2016/wordml/cid" xmlns:w16="http://schemas.microsoft.com/office/word/2018/wordml" xmlns:w16sdtdh="http://schemas.microsoft.com/office/word/2020/wordml/sdtdatahash" xmlns:w16se="http://schemas.microsoft.com/office/word/2015/wordml/symex" xmlns:wpg="http://schemas.microsoft.com/office/word/2010/wordprocessingGroup" xmlns:wpi="http://schemas.microsoft.com/office/word/2010/wordprocessingInk" xmlns:wne="http://schemas.microsoft.com/office/word/2006/wordml" xmlns:wps="http://schemas.microsoft.com/office/word/2010/wordprocessingShape" mc:Ignorable="w14 w15 w16se w16cid w16 w16cex w16sdtdh wp14">
   <w:endnote w:type="separator" w:id="-1">
     <w:p>
       <w:pPr>
@@ -4401,7 +4536,7 @@
 </file>
 
 <file path=word/footer1.xml><?xml version="1.0" encoding="utf-8"?>
-<w:ftr xmlns:wpc="http://schemas.microsoft.com/office/word/2010/wordprocessingCanvas" xmlns:cx="http://schemas.microsoft.com/office/drawing/2014/chartex" xmlns:cx1="http://schemas.microsoft.com/office/drawing/2015/9/8/chartex" xmlns:cx2="http://schemas.microsoft.com/office/drawing/2015/10/21/chartex" xmlns:cx3="http://schemas.microsoft.com/office/drawing/2016/5/9/chartex" xmlns:cx4="http://schemas.microsoft.com/office/drawing/2016/5/10/chartex" xmlns:cx5="http://schemas.microsoft.com/office/drawing/2016/5/11/chartex" xmlns:cx6="http://schemas.microsoft.com/office/drawing/2016/5/12/chartex" xmlns:cx7="http://schemas.microsoft.com/office/drawing/2016/5/13/chartex" xmlns:cx8="http://schemas.microsoft.com/office/drawing/2016/5/14/chartex" xmlns:mc="http://schemas.openxmlformats.org/markup-compatibility/2006" xmlns:aink="http://schemas.microsoft.com/office/drawing/2016/ink" xmlns:am3d="http://schemas.microsoft.com/office/drawing/2017/model3d" xmlns:o="urn:schemas-microsoft-com:office:office" xmlns:r="http://schemas.openxmlformats.org/officeDocument/2006/relationships" xmlns:m="http://schemas.openxmlformats.org/officeDocument/2006/math" xmlns:v="urn:schemas-microsoft-com:vml" xmlns:wp14="http://schemas.microsoft.com/office/word/2010/wordprocessingDrawing" xmlns:wp="http://schemas.openxmlformats.org/drawingml/2006/wordprocessingDrawing" xmlns:w10="urn:schemas-microsoft-com:office:word" xmlns:w="http://schemas.openxmlformats.org/wordprocessingml/2006/main" xmlns:w14="http://schemas.microsoft.com/office/word/2010/wordml" xmlns:w15="http://schemas.microsoft.com/office/word/2012/wordml" xmlns:w16cex="http://schemas.microsoft.com/office/word/2018/wordml/cex" xmlns:w16cid="http://schemas.microsoft.com/office/word/2016/wordml/cid" xmlns:w16="http://schemas.microsoft.com/office/word/2018/wordml" xmlns:w16sdtdh="http://schemas.microsoft.com/office/word/2020/wordml/sdtdatahash" xmlns:w16se="http://schemas.microsoft.com/office/word/2015/wordml/symex" xmlns:wpg="http://schemas.microsoft.com/office/word/2010/wordprocessingGroup" xmlns:wpi="http://schemas.microsoft.com/office/word/2010/wordprocessingInk" xmlns:wne="http://schemas.microsoft.com/office/word/2006/wordml" xmlns:wps="http://schemas.microsoft.com/office/word/2010/wordprocessingShape" mc:Ignorable="w14 w15 w16se w16cid w16 w16cex w16sdtdh wp14">
+<w:ftr xmlns:wpc="http://schemas.microsoft.com/office/word/2010/wordprocessingCanvas" xmlns:cx="http://schemas.microsoft.com/office/drawing/2014/chartex" xmlns:cx1="http://schemas.microsoft.com/office/drawing/2015/9/8/chartex" xmlns:cx2="http://schemas.microsoft.com/office/drawing/2015/10/21/chartex" xmlns:cx3="http://schemas.microsoft.com/office/drawing/2016/5/9/chartex" xmlns:cx4="http://schemas.microsoft.com/office/drawing/2016/5/10/chartex" xmlns:cx5="http://schemas.microsoft.com/office/drawing/2016/5/11/chartex" xmlns:cx6="http://schemas.microsoft.com/office/drawing/2016/5/12/chartex" xmlns:cx7="http://schemas.microsoft.com/office/drawing/2016/5/13/chartex" xmlns:cx8="http://schemas.microsoft.com/office/drawing/2016/5/14/chartex" xmlns:mc="http://schemas.openxmlformats.org/markup-compatibility/2006" xmlns:aink="http://schemas.microsoft.com/office/drawing/2016/ink" xmlns:am3d="http://schemas.microsoft.com/office/drawing/2017/model3d" xmlns:o="urn:schemas-microsoft-com:office:office" xmlns:oel="http://schemas.microsoft.com/office/2019/extlst" xmlns:r="http://schemas.openxmlformats.org/officeDocument/2006/relationships" xmlns:m="http://schemas.openxmlformats.org/officeDocument/2006/math" xmlns:v="urn:schemas-microsoft-com:vml" xmlns:wp14="http://schemas.microsoft.com/office/word/2010/wordprocessingDrawing" xmlns:wp="http://schemas.openxmlformats.org/drawingml/2006/wordprocessingDrawing" xmlns:w10="urn:schemas-microsoft-com:office:word" xmlns:w="http://schemas.openxmlformats.org/wordprocessingml/2006/main" xmlns:w14="http://schemas.microsoft.com/office/word/2010/wordml" xmlns:w15="http://schemas.microsoft.com/office/word/2012/wordml" xmlns:w16cex="http://schemas.microsoft.com/office/word/2018/wordml/cex" xmlns:w16cid="http://schemas.microsoft.com/office/word/2016/wordml/cid" xmlns:w16="http://schemas.microsoft.com/office/word/2018/wordml" xmlns:w16sdtdh="http://schemas.microsoft.com/office/word/2020/wordml/sdtdatahash" xmlns:w16se="http://schemas.microsoft.com/office/word/2015/wordml/symex" xmlns:wpg="http://schemas.microsoft.com/office/word/2010/wordprocessingGroup" xmlns:wpi="http://schemas.microsoft.com/office/word/2010/wordprocessingInk" xmlns:wne="http://schemas.microsoft.com/office/word/2006/wordml" xmlns:wps="http://schemas.microsoft.com/office/word/2010/wordprocessingShape" mc:Ignorable="w14 w15 w16se w16cid w16 w16cex w16sdtdh wp14">
   <w:p>
     <w:pPr>
       <w:pStyle w:val="Footer"/>
@@ -4454,7 +4589,7 @@
 </file>
 
 <file path=word/footer2.xml><?xml version="1.0" encoding="utf-8"?>
-<w:ftr xmlns:wpc="http://schemas.microsoft.com/office/word/2010/wordprocessingCanvas" xmlns:cx="http://schemas.microsoft.com/office/drawing/2014/chartex" xmlns:cx1="http://schemas.microsoft.com/office/drawing/2015/9/8/chartex" xmlns:cx2="http://schemas.microsoft.com/office/drawing/2015/10/21/chartex" xmlns:cx3="http://schemas.microsoft.com/office/drawing/2016/5/9/chartex" xmlns:cx4="http://schemas.microsoft.com/office/drawing/2016/5/10/chartex" xmlns:cx5="http://schemas.microsoft.com/office/drawing/2016/5/11/chartex" xmlns:cx6="http://schemas.microsoft.com/office/drawing/2016/5/12/chartex" xmlns:cx7="http://schemas.microsoft.com/office/drawing/2016/5/13/chartex" xmlns:cx8="http://schemas.microsoft.com/office/drawing/2016/5/14/chartex" xmlns:mc="http://schemas.openxmlformats.org/markup-compatibility/2006" xmlns:aink="http://schemas.microsoft.com/office/drawing/2016/ink" xmlns:am3d="http://schemas.microsoft.com/office/drawing/2017/model3d" xmlns:o="urn:schemas-microsoft-com:office:office" xmlns:r="http://schemas.openxmlformats.org/officeDocument/2006/relationships" xmlns:m="http://schemas.openxmlformats.org/officeDocument/2006/math" xmlns:v="urn:schemas-microsoft-com:vml" xmlns:wp14="http://schemas.microsoft.com/office/word/2010/wordprocessingDrawing" xmlns:wp="http://schemas.openxmlformats.org/drawingml/2006/wordprocessingDrawing" xmlns:w10="urn:schemas-microsoft-com:office:word" xmlns:w="http://schemas.openxmlformats.org/wordprocessingml/2006/main" xmlns:w14="http://schemas.microsoft.com/office/word/2010/wordml" xmlns:w15="http://schemas.microsoft.com/office/word/2012/wordml" xmlns:w16cex="http://schemas.microsoft.com/office/word/2018/wordml/cex" xmlns:w16cid="http://schemas.microsoft.com/office/word/2016/wordml/cid" xmlns:w16="http://schemas.microsoft.com/office/word/2018/wordml" xmlns:w16sdtdh="http://schemas.microsoft.com/office/word/2020/wordml/sdtdatahash" xmlns:w16se="http://schemas.microsoft.com/office/word/2015/wordml/symex" xmlns:wpg="http://schemas.microsoft.com/office/word/2010/wordprocessingGroup" xmlns:wpi="http://schemas.microsoft.com/office/word/2010/wordprocessingInk" xmlns:wne="http://schemas.microsoft.com/office/word/2006/wordml" xmlns:wps="http://schemas.microsoft.com/office/word/2010/wordprocessingShape" mc:Ignorable="w14 w15 w16se w16cid w16 w16cex w16sdtdh wp14">
+<w:ftr xmlns:wpc="http://schemas.microsoft.com/office/word/2010/wordprocessingCanvas" xmlns:cx="http://schemas.microsoft.com/office/drawing/2014/chartex" xmlns:cx1="http://schemas.microsoft.com/office/drawing/2015/9/8/chartex" xmlns:cx2="http://schemas.microsoft.com/office/drawing/2015/10/21/chartex" xmlns:cx3="http://schemas.microsoft.com/office/drawing/2016/5/9/chartex" xmlns:cx4="http://schemas.microsoft.com/office/drawing/2016/5/10/chartex" xmlns:cx5="http://schemas.microsoft.com/office/drawing/2016/5/11/chartex" xmlns:cx6="http://schemas.microsoft.com/office/drawing/2016/5/12/chartex" xmlns:cx7="http://schemas.microsoft.com/office/drawing/2016/5/13/chartex" xmlns:cx8="http://schemas.microsoft.com/office/drawing/2016/5/14/chartex" xmlns:mc="http://schemas.openxmlformats.org/markup-compatibility/2006" xmlns:aink="http://schemas.microsoft.com/office/drawing/2016/ink" xmlns:am3d="http://schemas.microsoft.com/office/drawing/2017/model3d" xmlns:o="urn:schemas-microsoft-com:office:office" xmlns:oel="http://schemas.microsoft.com/office/2019/extlst" xmlns:r="http://schemas.openxmlformats.org/officeDocument/2006/relationships" xmlns:m="http://schemas.openxmlformats.org/officeDocument/2006/math" xmlns:v="urn:schemas-microsoft-com:vml" xmlns:wp14="http://schemas.microsoft.com/office/word/2010/wordprocessingDrawing" xmlns:wp="http://schemas.openxmlformats.org/drawingml/2006/wordprocessingDrawing" xmlns:w10="urn:schemas-microsoft-com:office:word" xmlns:w="http://schemas.openxmlformats.org/wordprocessingml/2006/main" xmlns:w14="http://schemas.microsoft.com/office/word/2010/wordml" xmlns:w15="http://schemas.microsoft.com/office/word/2012/wordml" xmlns:w16cex="http://schemas.microsoft.com/office/word/2018/wordml/cex" xmlns:w16cid="http://schemas.microsoft.com/office/word/2016/wordml/cid" xmlns:w16="http://schemas.microsoft.com/office/word/2018/wordml" xmlns:w16sdtdh="http://schemas.microsoft.com/office/word/2020/wordml/sdtdatahash" xmlns:w16se="http://schemas.microsoft.com/office/word/2015/wordml/symex" xmlns:wpg="http://schemas.microsoft.com/office/word/2010/wordprocessingGroup" xmlns:wpi="http://schemas.microsoft.com/office/word/2010/wordprocessingInk" xmlns:wne="http://schemas.microsoft.com/office/word/2006/wordml" xmlns:wps="http://schemas.microsoft.com/office/word/2010/wordprocessingShape" mc:Ignorable="w14 w15 w16se w16cid w16 w16cex w16sdtdh wp14">
   <w:p>
     <w:pPr>
       <w:pStyle w:val="Footer"/>
@@ -4507,7 +4642,7 @@
 </file>
 
 <file path=word/footnotes.xml><?xml version="1.0" encoding="utf-8"?>
-<w:footnotes xmlns:wpc="http://schemas.microsoft.com/office/word/2010/wordprocessingCanvas" xmlns:cx="http://schemas.microsoft.com/office/drawing/2014/chartex" xmlns:cx1="http://schemas.microsoft.com/office/drawing/2015/9/8/chartex" xmlns:cx2="http://schemas.microsoft.com/office/drawing/2015/10/21/chartex" xmlns:cx3="http://schemas.microsoft.com/office/drawing/2016/5/9/chartex" xmlns:cx4="http://schemas.microsoft.com/office/drawing/2016/5/10/chartex" xmlns:cx5="http://schemas.microsoft.com/office/drawing/2016/5/11/chartex" xmlns:cx6="http://schemas.microsoft.com/office/drawing/2016/5/12/chartex" xmlns:cx7="http://schemas.microsoft.com/office/drawing/2016/5/13/chartex" xmlns:cx8="http://schemas.microsoft.com/office/drawing/2016/5/14/chartex" xmlns:mc="http://schemas.openxmlformats.org/markup-compatibility/2006" xmlns:aink="http://schemas.microsoft.com/office/drawing/2016/ink" xmlns:am3d="http://schemas.microsoft.com/office/drawing/2017/model3d" xmlns:o="urn:schemas-microsoft-com:office:office" xmlns:r="http://schemas.openxmlformats.org/officeDocument/2006/relationships" xmlns:m="http://schemas.openxmlformats.org/officeDocument/2006/math" xmlns:v="urn:schemas-microsoft-com:vml" xmlns:wp14="http://schemas.microsoft.com/office/word/2010/wordprocessingDrawing" xmlns:wp="http://schemas.openxmlformats.org/drawingml/2006/wordprocessingDrawing" xmlns:w10="urn:schemas-microsoft-com:office:word" xmlns:w="http://schemas.openxmlformats.org/wordprocessingml/2006/main" xmlns:w14="http://schemas.microsoft.com/office/word/2010/wordml" xmlns:w15="http://schemas.microsoft.com/office/word/2012/wordml" xmlns:w16cex="http://schemas.microsoft.com/office/word/2018/wordml/cex" xmlns:w16cid="http://schemas.microsoft.com/office/word/2016/wordml/cid" xmlns:w16="http://schemas.microsoft.com/office/word/2018/wordml" xmlns:w16sdtdh="http://schemas.microsoft.com/office/word/2020/wordml/sdtdatahash" xmlns:w16se="http://schemas.microsoft.com/office/word/2015/wordml/symex" xmlns:wpg="http://schemas.microsoft.com/office/word/2010/wordprocessingGroup" xmlns:wpi="http://schemas.microsoft.com/office/word/2010/wordprocessingInk" xmlns:wne="http://schemas.microsoft.com/office/word/2006/wordml" xmlns:wps="http://schemas.microsoft.com/office/word/2010/wordprocessingShape" mc:Ignorable="w14 w15 w16se w16cid w16 w16cex w16sdtdh wp14">
+<w:footnotes xmlns:wpc="http://schemas.microsoft.com/office/word/2010/wordprocessingCanvas" xmlns:cx="http://schemas.microsoft.com/office/drawing/2014/chartex" xmlns:cx1="http://schemas.microsoft.com/office/drawing/2015/9/8/chartex" xmlns:cx2="http://schemas.microsoft.com/office/drawing/2015/10/21/chartex" xmlns:cx3="http://schemas.microsoft.com/office/drawing/2016/5/9/chartex" xmlns:cx4="http://schemas.microsoft.com/office/drawing/2016/5/10/chartex" xmlns:cx5="http://schemas.microsoft.com/office/drawing/2016/5/11/chartex" xmlns:cx6="http://schemas.microsoft.com/office/drawing/2016/5/12/chartex" xmlns:cx7="http://schemas.microsoft.com/office/drawing/2016/5/13/chartex" xmlns:cx8="http://schemas.microsoft.com/office/drawing/2016/5/14/chartex" xmlns:mc="http://schemas.openxmlformats.org/markup-compatibility/2006" xmlns:aink="http://schemas.microsoft.com/office/drawing/2016/ink" xmlns:am3d="http://schemas.microsoft.com/office/drawing/2017/model3d" xmlns:o="urn:schemas-microsoft-com:office:office" xmlns:oel="http://schemas.microsoft.com/office/2019/extlst" xmlns:r="http://schemas.openxmlformats.org/officeDocument/2006/relationships" xmlns:m="http://schemas.openxmlformats.org/officeDocument/2006/math" xmlns:v="urn:schemas-microsoft-com:vml" xmlns:wp14="http://schemas.microsoft.com/office/word/2010/wordprocessingDrawing" xmlns:wp="http://schemas.openxmlformats.org/drawingml/2006/wordprocessingDrawing" xmlns:w10="urn:schemas-microsoft-com:office:word" xmlns:w="http://schemas.openxmlformats.org/wordprocessingml/2006/main" xmlns:w14="http://schemas.microsoft.com/office/word/2010/wordml" xmlns:w15="http://schemas.microsoft.com/office/word/2012/wordml" xmlns:w16cex="http://schemas.microsoft.com/office/word/2018/wordml/cex" xmlns:w16cid="http://schemas.microsoft.com/office/word/2016/wordml/cid" xmlns:w16="http://schemas.microsoft.com/office/word/2018/wordml" xmlns:w16sdtdh="http://schemas.microsoft.com/office/word/2020/wordml/sdtdatahash" xmlns:w16se="http://schemas.microsoft.com/office/word/2015/wordml/symex" xmlns:wpg="http://schemas.microsoft.com/office/word/2010/wordprocessingGroup" xmlns:wpi="http://schemas.microsoft.com/office/word/2010/wordprocessingInk" xmlns:wne="http://schemas.microsoft.com/office/word/2006/wordml" xmlns:wps="http://schemas.microsoft.com/office/word/2010/wordprocessingShape" mc:Ignorable="w14 w15 w16se w16cid w16 w16cex w16sdtdh wp14">
   <w:footnote w:type="separator" w:id="-1">
     <w:p>
       <w:pPr>
@@ -4534,7 +4669,7 @@
 </file>
 
 <file path=word/header1.xml><?xml version="1.0" encoding="utf-8"?>
-<w:hdr xmlns:wpc="http://schemas.microsoft.com/office/word/2010/wordprocessingCanvas" xmlns:cx="http://schemas.microsoft.com/office/drawing/2014/chartex" xmlns:cx1="http://schemas.microsoft.com/office/drawing/2015/9/8/chartex" xmlns:cx2="http://schemas.microsoft.com/office/drawing/2015/10/21/chartex" xmlns:cx3="http://schemas.microsoft.com/office/drawing/2016/5/9/chartex" xmlns:cx4="http://schemas.microsoft.com/office/drawing/2016/5/10/chartex" xmlns:cx5="http://schemas.microsoft.com/office/drawing/2016/5/11/chartex" xmlns:cx6="http://schemas.microsoft.com/office/drawing/2016/5/12/chartex" xmlns:cx7="http://schemas.microsoft.com/office/drawing/2016/5/13/chartex" xmlns:cx8="http://schemas.microsoft.com/office/drawing/2016/5/14/chartex" xmlns:mc="http://schemas.openxmlformats.org/markup-compatibility/2006" xmlns:aink="http://schemas.microsoft.com/office/drawing/2016/ink" xmlns:am3d="http://schemas.microsoft.com/office/drawing/2017/model3d" xmlns:o="urn:schemas-microsoft-com:office:office" xmlns:r="http://schemas.openxmlformats.org/officeDocument/2006/relationships" xmlns:m="http://schemas.openxmlformats.org/officeDocument/2006/math" xmlns:v="urn:schemas-microsoft-com:vml" xmlns:wp14="http://schemas.microsoft.com/office/word/2010/wordprocessingDrawing" xmlns:wp="http://schemas.openxmlformats.org/drawingml/2006/wordprocessingDrawing" xmlns:w10="urn:schemas-microsoft-com:office:word" xmlns:w="http://schemas.openxmlformats.org/wordprocessingml/2006/main" xmlns:w14="http://schemas.microsoft.com/office/word/2010/wordml" xmlns:w15="http://schemas.microsoft.com/office/word/2012/wordml" xmlns:w16cex="http://schemas.microsoft.com/office/word/2018/wordml/cex" xmlns:w16cid="http://schemas.microsoft.com/office/word/2016/wordml/cid" xmlns:w16="http://schemas.microsoft.com/office/word/2018/wordml" xmlns:w16sdtdh="http://schemas.microsoft.com/office/word/2020/wordml/sdtdatahash" xmlns:w16se="http://schemas.microsoft.com/office/word/2015/wordml/symex" xmlns:wpg="http://schemas.microsoft.com/office/word/2010/wordprocessingGroup" xmlns:wpi="http://schemas.microsoft.com/office/word/2010/wordprocessingInk" xmlns:wne="http://schemas.microsoft.com/office/word/2006/wordml" xmlns:wps="http://schemas.microsoft.com/office/word/2010/wordprocessingShape" mc:Ignorable="w14 w15 w16se w16cid w16 w16cex w16sdtdh wp14">
+<w:hdr xmlns:wpc="http://schemas.microsoft.com/office/word/2010/wordprocessingCanvas" xmlns:cx="http://schemas.microsoft.com/office/drawing/2014/chartex" xmlns:cx1="http://schemas.microsoft.com/office/drawing/2015/9/8/chartex" xmlns:cx2="http://schemas.microsoft.com/office/drawing/2015/10/21/chartex" xmlns:cx3="http://schemas.microsoft.com/office/drawing/2016/5/9/chartex" xmlns:cx4="http://schemas.microsoft.com/office/drawing/2016/5/10/chartex" xmlns:cx5="http://schemas.microsoft.com/office/drawing/2016/5/11/chartex" xmlns:cx6="http://schemas.microsoft.com/office/drawing/2016/5/12/chartex" xmlns:cx7="http://schemas.microsoft.com/office/drawing/2016/5/13/chartex" xmlns:cx8="http://schemas.microsoft.com/office/drawing/2016/5/14/chartex" xmlns:mc="http://schemas.openxmlformats.org/markup-compatibility/2006" xmlns:aink="http://schemas.microsoft.com/office/drawing/2016/ink" xmlns:am3d="http://schemas.microsoft.com/office/drawing/2017/model3d" xmlns:o="urn:schemas-microsoft-com:office:office" xmlns:oel="http://schemas.microsoft.com/office/2019/extlst" xmlns:r="http://schemas.openxmlformats.org/officeDocument/2006/relationships" xmlns:m="http://schemas.openxmlformats.org/officeDocument/2006/math" xmlns:v="urn:schemas-microsoft-com:vml" xmlns:wp14="http://schemas.microsoft.com/office/word/2010/wordprocessingDrawing" xmlns:wp="http://schemas.openxmlformats.org/drawingml/2006/wordprocessingDrawing" xmlns:w10="urn:schemas-microsoft-com:office:word" xmlns:w="http://schemas.openxmlformats.org/wordprocessingml/2006/main" xmlns:w14="http://schemas.microsoft.com/office/word/2010/wordml" xmlns:w15="http://schemas.microsoft.com/office/word/2012/wordml" xmlns:w16cex="http://schemas.microsoft.com/office/word/2018/wordml/cex" xmlns:w16cid="http://schemas.microsoft.com/office/word/2016/wordml/cid" xmlns:w16="http://schemas.microsoft.com/office/word/2018/wordml" xmlns:w16sdtdh="http://schemas.microsoft.com/office/word/2020/wordml/sdtdatahash" xmlns:w16se="http://schemas.microsoft.com/office/word/2015/wordml/symex" xmlns:wpg="http://schemas.microsoft.com/office/word/2010/wordprocessingGroup" xmlns:wpi="http://schemas.microsoft.com/office/word/2010/wordprocessingInk" xmlns:wne="http://schemas.microsoft.com/office/word/2006/wordml" xmlns:wps="http://schemas.microsoft.com/office/word/2010/wordprocessingShape" mc:Ignorable="w14 w15 w16se w16cid w16 w16cex w16sdtdh wp14">
   <w:sdt>
     <w:sdtPr>
       <w:alias w:val="Title"/>
@@ -4546,7 +4681,6 @@
       <w:dataBinding w:prefixMappings="xmlns:ns0='http://purl.org/dc/elements/1.1/' xmlns:ns1='http://schemas.openxmlformats.org/package/2006/metadata/core-properties' " w:xpath="/ns1:coreProperties[1]/ns0:title[1]" w:storeItemID="{6C3C8BC8-F283-45AE-878A-BAB7291924A1}"/>
       <w:text/>
     </w:sdtPr>
-    <w:sdtEndPr/>
     <w:sdtContent>
       <w:p>
         <w:pPr>
@@ -4562,7 +4696,7 @@
 </file>
 
 <file path=word/header2.xml><?xml version="1.0" encoding="utf-8"?>
-<w:hdr xmlns:wpc="http://schemas.microsoft.com/office/word/2010/wordprocessingCanvas" xmlns:cx="http://schemas.microsoft.com/office/drawing/2014/chartex" xmlns:cx1="http://schemas.microsoft.com/office/drawing/2015/9/8/chartex" xmlns:cx2="http://schemas.microsoft.com/office/drawing/2015/10/21/chartex" xmlns:cx3="http://schemas.microsoft.com/office/drawing/2016/5/9/chartex" xmlns:cx4="http://schemas.microsoft.com/office/drawing/2016/5/10/chartex" xmlns:cx5="http://schemas.microsoft.com/office/drawing/2016/5/11/chartex" xmlns:cx6="http://schemas.microsoft.com/office/drawing/2016/5/12/chartex" xmlns:cx7="http://schemas.microsoft.com/office/drawing/2016/5/13/chartex" xmlns:cx8="http://schemas.microsoft.com/office/drawing/2016/5/14/chartex" xmlns:mc="http://schemas.openxmlformats.org/markup-compatibility/2006" xmlns:aink="http://schemas.microsoft.com/office/drawing/2016/ink" xmlns:am3d="http://schemas.microsoft.com/office/drawing/2017/model3d" xmlns:o="urn:schemas-microsoft-com:office:office" xmlns:r="http://schemas.openxmlformats.org/officeDocument/2006/relationships" xmlns:m="http://schemas.openxmlformats.org/officeDocument/2006/math" xmlns:v="urn:schemas-microsoft-com:vml" xmlns:wp14="http://schemas.microsoft.com/office/word/2010/wordprocessingDrawing" xmlns:wp="http://schemas.openxmlformats.org/drawingml/2006/wordprocessingDrawing" xmlns:w10="urn:schemas-microsoft-com:office:word" xmlns:w="http://schemas.openxmlformats.org/wordprocessingml/2006/main" xmlns:w14="http://schemas.microsoft.com/office/word/2010/wordml" xmlns:w15="http://schemas.microsoft.com/office/word/2012/wordml" xmlns:w16cex="http://schemas.microsoft.com/office/word/2018/wordml/cex" xmlns:w16cid="http://schemas.microsoft.com/office/word/2016/wordml/cid" xmlns:w16="http://schemas.microsoft.com/office/word/2018/wordml" xmlns:w16sdtdh="http://schemas.microsoft.com/office/word/2020/wordml/sdtdatahash" xmlns:w16se="http://schemas.microsoft.com/office/word/2015/wordml/symex" xmlns:wpg="http://schemas.microsoft.com/office/word/2010/wordprocessingGroup" xmlns:wpi="http://schemas.microsoft.com/office/word/2010/wordprocessingInk" xmlns:wne="http://schemas.microsoft.com/office/word/2006/wordml" xmlns:wps="http://schemas.microsoft.com/office/word/2010/wordprocessingShape" mc:Ignorable="w14 w15 w16se w16cid w16 w16cex w16sdtdh wp14">
+<w:hdr xmlns:wpc="http://schemas.microsoft.com/office/word/2010/wordprocessingCanvas" xmlns:cx="http://schemas.microsoft.com/office/drawing/2014/chartex" xmlns:cx1="http://schemas.microsoft.com/office/drawing/2015/9/8/chartex" xmlns:cx2="http://schemas.microsoft.com/office/drawing/2015/10/21/chartex" xmlns:cx3="http://schemas.microsoft.com/office/drawing/2016/5/9/chartex" xmlns:cx4="http://schemas.microsoft.com/office/drawing/2016/5/10/chartex" xmlns:cx5="http://schemas.microsoft.com/office/drawing/2016/5/11/chartex" xmlns:cx6="http://schemas.microsoft.com/office/drawing/2016/5/12/chartex" xmlns:cx7="http://schemas.microsoft.com/office/drawing/2016/5/13/chartex" xmlns:cx8="http://schemas.microsoft.com/office/drawing/2016/5/14/chartex" xmlns:mc="http://schemas.openxmlformats.org/markup-compatibility/2006" xmlns:aink="http://schemas.microsoft.com/office/drawing/2016/ink" xmlns:am3d="http://schemas.microsoft.com/office/drawing/2017/model3d" xmlns:o="urn:schemas-microsoft-com:office:office" xmlns:oel="http://schemas.microsoft.com/office/2019/extlst" xmlns:r="http://schemas.openxmlformats.org/officeDocument/2006/relationships" xmlns:m="http://schemas.openxmlformats.org/officeDocument/2006/math" xmlns:v="urn:schemas-microsoft-com:vml" xmlns:wp14="http://schemas.microsoft.com/office/word/2010/wordprocessingDrawing" xmlns:wp="http://schemas.openxmlformats.org/drawingml/2006/wordprocessingDrawing" xmlns:w10="urn:schemas-microsoft-com:office:word" xmlns:w="http://schemas.openxmlformats.org/wordprocessingml/2006/main" xmlns:w14="http://schemas.microsoft.com/office/word/2010/wordml" xmlns:w15="http://schemas.microsoft.com/office/word/2012/wordml" xmlns:w16cex="http://schemas.microsoft.com/office/word/2018/wordml/cex" xmlns:w16cid="http://schemas.microsoft.com/office/word/2016/wordml/cid" xmlns:w16="http://schemas.microsoft.com/office/word/2018/wordml" xmlns:w16sdtdh="http://schemas.microsoft.com/office/word/2020/wordml/sdtdatahash" xmlns:w16se="http://schemas.microsoft.com/office/word/2015/wordml/symex" xmlns:wpg="http://schemas.microsoft.com/office/word/2010/wordprocessingGroup" xmlns:wpi="http://schemas.microsoft.com/office/word/2010/wordprocessingInk" xmlns:wne="http://schemas.microsoft.com/office/word/2006/wordml" xmlns:wps="http://schemas.microsoft.com/office/word/2010/wordprocessingShape" mc:Ignorable="w14 w15 w16se w16cid w16 w16cex w16sdtdh wp14">
   <w:p>
     <w:pPr>
       <w:ind w:left="-288"/>
@@ -4625,7 +4759,7 @@
 </file>
 
 <file path=word/numbering.xml><?xml version="1.0" encoding="utf-8"?>
-<w:numbering xmlns:wpc="http://schemas.microsoft.com/office/word/2010/wordprocessingCanvas" xmlns:cx="http://schemas.microsoft.com/office/drawing/2014/chartex" xmlns:cx1="http://schemas.microsoft.com/office/drawing/2015/9/8/chartex" xmlns:cx2="http://schemas.microsoft.com/office/drawing/2015/10/21/chartex" xmlns:cx3="http://schemas.microsoft.com/office/drawing/2016/5/9/chartex" xmlns:cx4="http://schemas.microsoft.com/office/drawing/2016/5/10/chartex" xmlns:cx5="http://schemas.microsoft.com/office/drawing/2016/5/11/chartex" xmlns:cx6="http://schemas.microsoft.com/office/drawing/2016/5/12/chartex" xmlns:cx7="http://schemas.microsoft.com/office/drawing/2016/5/13/chartex" xmlns:cx8="http://schemas.microsoft.com/office/drawing/2016/5/14/chartex" xmlns:mc="http://schemas.openxmlformats.org/markup-compatibility/2006" xmlns:aink="http://schemas.microsoft.com/office/drawing/2016/ink" xmlns:am3d="http://schemas.microsoft.com/office/drawing/2017/model3d" xmlns:o="urn:schemas-microsoft-com:office:office" xmlns:r="http://schemas.openxmlformats.org/officeDocument/2006/relationships" xmlns:m="http://schemas.openxmlformats.org/officeDocument/2006/math" xmlns:v="urn:schemas-microsoft-com:vml" xmlns:wp14="http://schemas.microsoft.com/office/word/2010/wordprocessingDrawing" xmlns:wp="http://schemas.openxmlformats.org/drawingml/2006/wordprocessingDrawing" xmlns:w10="urn:schemas-microsoft-com:office:word" xmlns:w="http://schemas.openxmlformats.org/wordprocessingml/2006/main" xmlns:w14="http://schemas.microsoft.com/office/word/2010/wordml" xmlns:w15="http://schemas.microsoft.com/office/word/2012/wordml" xmlns:w16cex="http://schemas.microsoft.com/office/word/2018/wordml/cex" xmlns:w16cid="http://schemas.microsoft.com/office/word/2016/wordml/cid" xmlns:w16="http://schemas.microsoft.com/office/word/2018/wordml" xmlns:w16sdtdh="http://schemas.microsoft.com/office/word/2020/wordml/sdtdatahash" xmlns:w16se="http://schemas.microsoft.com/office/word/2015/wordml/symex" xmlns:wpg="http://schemas.microsoft.com/office/word/2010/wordprocessingGroup" xmlns:wpi="http://schemas.microsoft.com/office/word/2010/wordprocessingInk" xmlns:wne="http://schemas.microsoft.com/office/word/2006/wordml" xmlns:wps="http://schemas.microsoft.com/office/word/2010/wordprocessingShape" mc:Ignorable="w14 w15 w16se w16cid w16 w16cex w16sdtdh wp14">
+<w:numbering xmlns:wpc="http://schemas.microsoft.com/office/word/2010/wordprocessingCanvas" xmlns:cx="http://schemas.microsoft.com/office/drawing/2014/chartex" xmlns:cx1="http://schemas.microsoft.com/office/drawing/2015/9/8/chartex" xmlns:cx2="http://schemas.microsoft.com/office/drawing/2015/10/21/chartex" xmlns:cx3="http://schemas.microsoft.com/office/drawing/2016/5/9/chartex" xmlns:cx4="http://schemas.microsoft.com/office/drawing/2016/5/10/chartex" xmlns:cx5="http://schemas.microsoft.com/office/drawing/2016/5/11/chartex" xmlns:cx6="http://schemas.microsoft.com/office/drawing/2016/5/12/chartex" xmlns:cx7="http://schemas.microsoft.com/office/drawing/2016/5/13/chartex" xmlns:cx8="http://schemas.microsoft.com/office/drawing/2016/5/14/chartex" xmlns:mc="http://schemas.openxmlformats.org/markup-compatibility/2006" xmlns:aink="http://schemas.microsoft.com/office/drawing/2016/ink" xmlns:am3d="http://schemas.microsoft.com/office/drawing/2017/model3d" xmlns:o="urn:schemas-microsoft-com:office:office" xmlns:oel="http://schemas.microsoft.com/office/2019/extlst" xmlns:r="http://schemas.openxmlformats.org/officeDocument/2006/relationships" xmlns:m="http://schemas.openxmlformats.org/officeDocument/2006/math" xmlns:v="urn:schemas-microsoft-com:vml" xmlns:wp14="http://schemas.microsoft.com/office/word/2010/wordprocessingDrawing" xmlns:wp="http://schemas.openxmlformats.org/drawingml/2006/wordprocessingDrawing" xmlns:w10="urn:schemas-microsoft-com:office:word" xmlns:w="http://schemas.openxmlformats.org/wordprocessingml/2006/main" xmlns:w14="http://schemas.microsoft.com/office/word/2010/wordml" xmlns:w15="http://schemas.microsoft.com/office/word/2012/wordml" xmlns:w16cex="http://schemas.microsoft.com/office/word/2018/wordml/cex" xmlns:w16cid="http://schemas.microsoft.com/office/word/2016/wordml/cid" xmlns:w16="http://schemas.microsoft.com/office/word/2018/wordml" xmlns:w16sdtdh="http://schemas.microsoft.com/office/word/2020/wordml/sdtdatahash" xmlns:w16se="http://schemas.microsoft.com/office/word/2015/wordml/symex" xmlns:wpg="http://schemas.microsoft.com/office/word/2010/wordprocessingGroup" xmlns:wpi="http://schemas.microsoft.com/office/word/2010/wordprocessingInk" xmlns:wne="http://schemas.microsoft.com/office/word/2006/wordml" xmlns:wps="http://schemas.microsoft.com/office/word/2010/wordprocessingShape" mc:Ignorable="w14 w15 w16se w16cid w16 w16cex w16sdtdh wp14">
   <w:abstractNum w:abstractNumId="0" w15:restartNumberingAfterBreak="0">
     <w:nsid w:val="04B70C52"/>
     <w:multiLevelType w:val="hybridMultilevel"/>
@@ -5490,10 +5624,10 @@
       </w:rPr>
     </w:lvl>
   </w:abstractNum>
-  <w:num w:numId="1">
+  <w:num w:numId="1" w16cid:durableId="1350064483">
     <w:abstractNumId w:val="6"/>
   </w:num>
-  <w:num w:numId="2">
+  <w:num w:numId="2" w16cid:durableId="1701514988">
     <w:abstractNumId w:val="4"/>
     <w:lvlOverride w:ilvl="0">
       <w:lvl w:ilvl="0">
@@ -5637,10 +5771,10 @@
       </w:lvl>
     </w:lvlOverride>
   </w:num>
-  <w:num w:numId="3">
+  <w:num w:numId="3" w16cid:durableId="977345511">
     <w:abstractNumId w:val="2"/>
   </w:num>
-  <w:num w:numId="4">
+  <w:num w:numId="4" w16cid:durableId="1415859463">
     <w:abstractNumId w:val="4"/>
     <w:lvlOverride w:ilvl="0">
       <w:startOverride w:val="1"/>
@@ -5793,16 +5927,16 @@
       </w:lvl>
     </w:lvlOverride>
   </w:num>
-  <w:num w:numId="5">
+  <w:num w:numId="5" w16cid:durableId="164320553">
     <w:abstractNumId w:val="4"/>
   </w:num>
-  <w:num w:numId="6">
+  <w:num w:numId="6" w16cid:durableId="1466385358">
     <w:abstractNumId w:val="0"/>
   </w:num>
-  <w:num w:numId="7">
+  <w:num w:numId="7" w16cid:durableId="1898085719">
     <w:abstractNumId w:val="1"/>
   </w:num>
-  <w:num w:numId="8">
+  <w:num w:numId="8" w16cid:durableId="1871915096">
     <w:abstractNumId w:val="5"/>
     <w:lvlOverride w:ilvl="0">
       <w:lvl w:ilvl="0">
@@ -5822,10 +5956,10 @@
       </w:lvl>
     </w:lvlOverride>
   </w:num>
-  <w:num w:numId="9">
+  <w:num w:numId="9" w16cid:durableId="33585517">
     <w:abstractNumId w:val="4"/>
   </w:num>
-  <w:num w:numId="10">
+  <w:num w:numId="10" w16cid:durableId="910584404">
     <w:abstractNumId w:val="3"/>
   </w:num>
   <w:numIdMacAtCleanup w:val="4"/>
@@ -8022,7 +8156,7 @@
 </file>
 
 <file path=word/glossary/document.xml><?xml version="1.0" encoding="utf-8"?>
-<w:glossaryDocument xmlns:wpc="http://schemas.microsoft.com/office/word/2010/wordprocessingCanvas" xmlns:cx="http://schemas.microsoft.com/office/drawing/2014/chartex" xmlns:cx1="http://schemas.microsoft.com/office/drawing/2015/9/8/chartex" xmlns:cx2="http://schemas.microsoft.com/office/drawing/2015/10/21/chartex" xmlns:cx3="http://schemas.microsoft.com/office/drawing/2016/5/9/chartex" xmlns:cx4="http://schemas.microsoft.com/office/drawing/2016/5/10/chartex" xmlns:cx5="http://schemas.microsoft.com/office/drawing/2016/5/11/chartex" xmlns:cx6="http://schemas.microsoft.com/office/drawing/2016/5/12/chartex" xmlns:cx7="http://schemas.microsoft.com/office/drawing/2016/5/13/chartex" xmlns:cx8="http://schemas.microsoft.com/office/drawing/2016/5/14/chartex" xmlns:mc="http://schemas.openxmlformats.org/markup-compatibility/2006" xmlns:aink="http://schemas.microsoft.com/office/drawing/2016/ink" xmlns:am3d="http://schemas.microsoft.com/office/drawing/2017/model3d" xmlns:o="urn:schemas-microsoft-com:office:office" xmlns:r="http://schemas.openxmlformats.org/officeDocument/2006/relationships" xmlns:m="http://schemas.openxmlformats.org/officeDocument/2006/math" xmlns:v="urn:schemas-microsoft-com:vml" xmlns:wp14="http://schemas.microsoft.com/office/word/2010/wordprocessingDrawing" xmlns:wp="http://schemas.openxmlformats.org/drawingml/2006/wordprocessingDrawing" xmlns:w10="urn:schemas-microsoft-com:office:word" xmlns:w="http://schemas.openxmlformats.org/wordprocessingml/2006/main" xmlns:w14="http://schemas.microsoft.com/office/word/2010/wordml" xmlns:w15="http://schemas.microsoft.com/office/word/2012/wordml" xmlns:w16cex="http://schemas.microsoft.com/office/word/2018/wordml/cex" xmlns:w16cid="http://schemas.microsoft.com/office/word/2016/wordml/cid" xmlns:w16="http://schemas.microsoft.com/office/word/2018/wordml" xmlns:w16sdtdh="http://schemas.microsoft.com/office/word/2020/wordml/sdtdatahash" xmlns:w16se="http://schemas.microsoft.com/office/word/2015/wordml/symex" xmlns:wpg="http://schemas.microsoft.com/office/word/2010/wordprocessingGroup" xmlns:wpi="http://schemas.microsoft.com/office/word/2010/wordprocessingInk" xmlns:wne="http://schemas.microsoft.com/office/word/2006/wordml" xmlns:wps="http://schemas.microsoft.com/office/word/2010/wordprocessingShape" mc:Ignorable="w14 w15 w16se w16cid w16 w16cex w16sdtdh wp14">
+<w:glossaryDocument xmlns:wpc="http://schemas.microsoft.com/office/word/2010/wordprocessingCanvas" xmlns:cx="http://schemas.microsoft.com/office/drawing/2014/chartex" xmlns:cx1="http://schemas.microsoft.com/office/drawing/2015/9/8/chartex" xmlns:cx2="http://schemas.microsoft.com/office/drawing/2015/10/21/chartex" xmlns:cx3="http://schemas.microsoft.com/office/drawing/2016/5/9/chartex" xmlns:cx4="http://schemas.microsoft.com/office/drawing/2016/5/10/chartex" xmlns:cx5="http://schemas.microsoft.com/office/drawing/2016/5/11/chartex" xmlns:cx6="http://schemas.microsoft.com/office/drawing/2016/5/12/chartex" xmlns:cx7="http://schemas.microsoft.com/office/drawing/2016/5/13/chartex" xmlns:cx8="http://schemas.microsoft.com/office/drawing/2016/5/14/chartex" xmlns:mc="http://schemas.openxmlformats.org/markup-compatibility/2006" xmlns:aink="http://schemas.microsoft.com/office/drawing/2016/ink" xmlns:am3d="http://schemas.microsoft.com/office/drawing/2017/model3d" xmlns:o="urn:schemas-microsoft-com:office:office" xmlns:oel="http://schemas.microsoft.com/office/2019/extlst" xmlns:r="http://schemas.openxmlformats.org/officeDocument/2006/relationships" xmlns:m="http://schemas.openxmlformats.org/officeDocument/2006/math" xmlns:v="urn:schemas-microsoft-com:vml" xmlns:wp14="http://schemas.microsoft.com/office/word/2010/wordprocessingDrawing" xmlns:wp="http://schemas.openxmlformats.org/drawingml/2006/wordprocessingDrawing" xmlns:w10="urn:schemas-microsoft-com:office:word" xmlns:w="http://schemas.openxmlformats.org/wordprocessingml/2006/main" xmlns:w14="http://schemas.microsoft.com/office/word/2010/wordml" xmlns:w15="http://schemas.microsoft.com/office/word/2012/wordml" xmlns:w16cex="http://schemas.microsoft.com/office/word/2018/wordml/cex" xmlns:w16cid="http://schemas.microsoft.com/office/word/2016/wordml/cid" xmlns:w16="http://schemas.microsoft.com/office/word/2018/wordml" xmlns:w16sdtdh="http://schemas.microsoft.com/office/word/2020/wordml/sdtdatahash" xmlns:w16se="http://schemas.microsoft.com/office/word/2015/wordml/symex" xmlns:wpg="http://schemas.microsoft.com/office/word/2010/wordprocessingGroup" xmlns:wpi="http://schemas.microsoft.com/office/word/2010/wordprocessingInk" xmlns:wne="http://schemas.microsoft.com/office/word/2006/wordml" xmlns:wps="http://schemas.microsoft.com/office/word/2010/wordprocessingShape" mc:Ignorable="w14 w15 w16se w16cid w16 w16cex w16sdtdh wp14">
   <w:docParts>
     <w:docPart>
       <w:docPartPr>
@@ -8111,15 +8245,15 @@
   </w:font>
   <w:font w:name="Wingdings">
     <w:panose1 w:val="05000000000000000000"/>
-    <w:charset w:val="4D"/>
-    <w:family w:val="decorative"/>
+    <w:charset w:val="02"/>
+    <w:family w:val="auto"/>
     <w:pitch w:val="variable"/>
-    <w:sig w:usb0="00000003" w:usb1="00000000" w:usb2="00000000" w:usb3="00000000" w:csb0="80000001" w:csb1="00000000"/>
+    <w:sig w:usb0="00000000" w:usb1="10000000" w:usb2="00000000" w:usb3="00000000" w:csb0="80000000" w:csb1="00000000"/>
   </w:font>
   <w:font w:name="Symbol">
     <w:panose1 w:val="05050102010706020507"/>
     <w:charset w:val="02"/>
-    <w:family w:val="decorative"/>
+    <w:family w:val="roman"/>
     <w:pitch w:val="variable"/>
     <w:sig w:usb0="00000000" w:usb1="10000000" w:usb2="00000000" w:usb3="00000000" w:csb0="80000000" w:csb1="00000000"/>
   </w:font>
@@ -8128,7 +8262,7 @@
     <w:charset w:val="00"/>
     <w:family w:val="swiss"/>
     <w:pitch w:val="variable"/>
-    <w:sig w:usb0="E0002AFF" w:usb1="C000247B" w:usb2="00000009" w:usb3="00000000" w:csb0="000001FF" w:csb1="00000000"/>
+    <w:sig w:usb0="E4002EFF" w:usb1="C200247B" w:usb2="00000009" w:usb3="00000000" w:csb0="000001FF" w:csb1="00000000"/>
   </w:font>
   <w:font w:name="Tahoma">
     <w:panose1 w:val="020B0604030504040204"/>
@@ -8162,7 +8296,6 @@
   </w:font>
   <w:font w:name="DengXian Light">
     <w:altName w:val="等线 Light"/>
-    <w:panose1 w:val="02010600030101010101"/>
     <w:charset w:val="86"/>
     <w:family w:val="auto"/>
     <w:pitch w:val="variable"/>
@@ -8173,7 +8306,7 @@
     <w:charset w:val="00"/>
     <w:family w:val="swiss"/>
     <w:pitch w:val="variable"/>
-    <w:sig w:usb0="E0002AFF" w:usb1="C000247B" w:usb2="00000009" w:usb3="00000000" w:csb0="000001FF" w:csb1="00000000"/>
+    <w:sig w:usb0="E4002EFF" w:usb1="C200247B" w:usb2="00000009" w:usb3="00000000" w:csb0="000001FF" w:csb1="00000000"/>
   </w:font>
 </w:fonts>
 </file>
@@ -8198,6 +8331,7 @@
     <w:rsid w:val="00522AE4"/>
     <w:rsid w:val="00867FEB"/>
     <w:rsid w:val="008C7404"/>
+    <w:rsid w:val="009306AF"/>
     <w:rsid w:val="00983B25"/>
     <w:rsid w:val="009F7D0A"/>
     <w:rsid w:val="00A845D3"/>
@@ -8205,6 +8339,7 @@
     <w:rsid w:val="00AE5A11"/>
     <w:rsid w:val="00B51820"/>
     <w:rsid w:val="00B521F8"/>
+    <w:rsid w:val="00C21513"/>
     <w:rsid w:val="00EE7AA4"/>
     <w:rsid w:val="00F11540"/>
     <w:rsid w:val="00F77829"/>
@@ -8224,7 +8359,7 @@
   </m:mathPr>
   <w:themeFontLang w:val="en-US" w:eastAsia="zh-CN" w:bidi="ar-SA"/>
   <w:clrSchemeMapping w:bg1="light1" w:t1="dark1" w:bg2="light2" w:t2="dark2" w:accent1="accent1" w:accent2="accent2" w:accent3="accent3" w:accent4="accent4" w:accent5="accent5" w:accent6="accent6" w:hyperlink="hyperlink" w:followedHyperlink="followedHyperlink"/>
-  <w:decimalSymbol w:val=","/>
+  <w:decimalSymbol w:val="."/>
   <w:listSeparator w:val=","/>
   <w15:chartTrackingRefBased/>
 </w:settings>

</xml_diff>